<commit_message>
structure - done, almost done
</commit_message>
<xml_diff>
--- a/docs/Kuenzler_Joan_Dokumentation.docx
+++ b/docs/Kuenzler_Joan_Dokumentation.docx
@@ -272,7 +272,7 @@
       <w:r>
         <w:fldChar w:fldCharType="separate"/>
       </w:r>
-      <w:hyperlink w:anchor="_Toc469301398" w:history="1">
+      <w:hyperlink w:anchor="_Toc469316983" w:history="1">
         <w:r>
           <w:rPr>
             <w:rStyle w:val="Hyperlink"/>
@@ -316,7 +316,7 @@
             <w:noProof/>
             <w:webHidden/>
           </w:rPr>
-          <w:instrText xml:space="preserve"> PAGEREF _Toc469301398 \h </w:instrText>
+          <w:instrText xml:space="preserve"> PAGEREF _Toc469316983 \h </w:instrText>
         </w:r>
         <w:r>
           <w:rPr>
@@ -362,7 +362,7 @@
           <w:lang w:eastAsia="de-CH"/>
         </w:rPr>
       </w:pPr>
-      <w:hyperlink w:anchor="_Toc469301399" w:history="1">
+      <w:hyperlink w:anchor="_Toc469316984" w:history="1">
         <w:r>
           <w:rPr>
             <w:rStyle w:val="Hyperlink"/>
@@ -406,7 +406,7 @@
             <w:noProof/>
             <w:webHidden/>
           </w:rPr>
-          <w:instrText xml:space="preserve"> PAGEREF _Toc469301399 \h </w:instrText>
+          <w:instrText xml:space="preserve"> PAGEREF _Toc469316984 \h </w:instrText>
         </w:r>
         <w:r>
           <w:rPr>
@@ -452,7 +452,7 @@
           <w:lang w:eastAsia="de-CH"/>
         </w:rPr>
       </w:pPr>
-      <w:hyperlink w:anchor="_Toc469301400" w:history="1">
+      <w:hyperlink w:anchor="_Toc469316985" w:history="1">
         <w:r>
           <w:rPr>
             <w:rStyle w:val="Hyperlink"/>
@@ -496,7 +496,7 @@
             <w:noProof/>
             <w:webHidden/>
           </w:rPr>
-          <w:instrText xml:space="preserve"> PAGEREF _Toc469301400 \h </w:instrText>
+          <w:instrText xml:space="preserve"> PAGEREF _Toc469316985 \h </w:instrText>
         </w:r>
         <w:r>
           <w:rPr>
@@ -542,7 +542,7 @@
           <w:lang w:eastAsia="de-CH"/>
         </w:rPr>
       </w:pPr>
-      <w:hyperlink w:anchor="_Toc469301401" w:history="1">
+      <w:hyperlink w:anchor="_Toc469316986" w:history="1">
         <w:r>
           <w:rPr>
             <w:rStyle w:val="Hyperlink"/>
@@ -586,7 +586,7 @@
             <w:noProof/>
             <w:webHidden/>
           </w:rPr>
-          <w:instrText xml:space="preserve"> PAGEREF _Toc469301401 \h </w:instrText>
+          <w:instrText xml:space="preserve"> PAGEREF _Toc469316986 \h </w:instrText>
         </w:r>
         <w:r>
           <w:rPr>
@@ -632,7 +632,7 @@
           <w:lang w:eastAsia="de-CH"/>
         </w:rPr>
       </w:pPr>
-      <w:hyperlink w:anchor="_Toc469301402" w:history="1">
+      <w:hyperlink w:anchor="_Toc469316987" w:history="1">
         <w:r>
           <w:rPr>
             <w:rStyle w:val="Hyperlink"/>
@@ -676,7 +676,7 @@
             <w:noProof/>
             <w:webHidden/>
           </w:rPr>
-          <w:instrText xml:space="preserve"> PAGEREF _Toc469301402 \h </w:instrText>
+          <w:instrText xml:space="preserve"> PAGEREF _Toc469316987 \h </w:instrText>
         </w:r>
         <w:r>
           <w:rPr>
@@ -722,7 +722,7 @@
           <w:lang w:eastAsia="de-CH"/>
         </w:rPr>
       </w:pPr>
-      <w:hyperlink w:anchor="_Toc469301403" w:history="1">
+      <w:hyperlink w:anchor="_Toc469316988" w:history="1">
         <w:r>
           <w:rPr>
             <w:rStyle w:val="Hyperlink"/>
@@ -766,7 +766,7 @@
             <w:noProof/>
             <w:webHidden/>
           </w:rPr>
-          <w:instrText xml:space="preserve"> PAGEREF _Toc469301403 \h </w:instrText>
+          <w:instrText xml:space="preserve"> PAGEREF _Toc469316988 \h </w:instrText>
         </w:r>
         <w:r>
           <w:rPr>
@@ -812,7 +812,7 @@
           <w:lang w:eastAsia="de-CH"/>
         </w:rPr>
       </w:pPr>
-      <w:hyperlink w:anchor="_Toc469301404" w:history="1">
+      <w:hyperlink w:anchor="_Toc469316989" w:history="1">
         <w:r>
           <w:rPr>
             <w:rStyle w:val="Hyperlink"/>
@@ -856,7 +856,7 @@
             <w:noProof/>
             <w:webHidden/>
           </w:rPr>
-          <w:instrText xml:space="preserve"> PAGEREF _Toc469301404 \h </w:instrText>
+          <w:instrText xml:space="preserve"> PAGEREF _Toc469316989 \h </w:instrText>
         </w:r>
         <w:r>
           <w:rPr>
@@ -902,7 +902,7 @@
           <w:lang w:eastAsia="de-CH"/>
         </w:rPr>
       </w:pPr>
-      <w:hyperlink w:anchor="_Toc469301405" w:history="1">
+      <w:hyperlink w:anchor="_Toc469316990" w:history="1">
         <w:r>
           <w:rPr>
             <w:rStyle w:val="Hyperlink"/>
@@ -946,7 +946,7 @@
             <w:noProof/>
             <w:webHidden/>
           </w:rPr>
-          <w:instrText xml:space="preserve"> PAGEREF _Toc469301405 \h </w:instrText>
+          <w:instrText xml:space="preserve"> PAGEREF _Toc469316990 \h </w:instrText>
         </w:r>
         <w:r>
           <w:rPr>
@@ -992,7 +992,7 @@
           <w:lang w:eastAsia="de-CH"/>
         </w:rPr>
       </w:pPr>
-      <w:hyperlink w:anchor="_Toc469301406" w:history="1">
+      <w:hyperlink w:anchor="_Toc469316991" w:history="1">
         <w:r>
           <w:rPr>
             <w:rStyle w:val="Hyperlink"/>
@@ -1015,7 +1015,7 @@
             <w:rStyle w:val="Hyperlink"/>
             <w:noProof/>
           </w:rPr>
-          <w:t>Datenstruktur</w:t>
+          <w:t>Als eingeloggter Benutzer</w:t>
         </w:r>
         <w:r>
           <w:rPr>
@@ -1036,7 +1036,7 @@
             <w:noProof/>
             <w:webHidden/>
           </w:rPr>
-          <w:instrText xml:space="preserve"> PAGEREF _Toc469301406 \h </w:instrText>
+          <w:instrText xml:space="preserve"> PAGEREF _Toc469316991 \h </w:instrText>
         </w:r>
         <w:r>
           <w:rPr>
@@ -1082,7 +1082,7 @@
           <w:lang w:eastAsia="de-CH"/>
         </w:rPr>
       </w:pPr>
-      <w:hyperlink w:anchor="_Toc469301407" w:history="1">
+      <w:hyperlink w:anchor="_Toc469316992" w:history="1">
         <w:r>
           <w:rPr>
             <w:rStyle w:val="Hyperlink"/>
@@ -1105,7 +1105,7 @@
             <w:rStyle w:val="Hyperlink"/>
             <w:noProof/>
           </w:rPr>
-          <w:t>Benutzerdaten</w:t>
+          <w:t>Datenstruktur</w:t>
         </w:r>
         <w:r>
           <w:rPr>
@@ -1126,7 +1126,7 @@
             <w:noProof/>
             <w:webHidden/>
           </w:rPr>
-          <w:instrText xml:space="preserve"> PAGEREF _Toc469301407 \h </w:instrText>
+          <w:instrText xml:space="preserve"> PAGEREF _Toc469316992 \h </w:instrText>
         </w:r>
         <w:r>
           <w:rPr>
@@ -1172,7 +1172,7 @@
           <w:lang w:eastAsia="de-CH"/>
         </w:rPr>
       </w:pPr>
-      <w:hyperlink w:anchor="_Toc469301408" w:history="1">
+      <w:hyperlink w:anchor="_Toc469316993" w:history="1">
         <w:r>
           <w:rPr>
             <w:rStyle w:val="Hyperlink"/>
@@ -1195,7 +1195,7 @@
             <w:rStyle w:val="Hyperlink"/>
             <w:noProof/>
           </w:rPr>
-          <w:t>Technische Objekte</w:t>
+          <w:t>Benutzerdaten</w:t>
         </w:r>
         <w:r>
           <w:rPr>
@@ -1216,7 +1216,7 @@
             <w:noProof/>
             <w:webHidden/>
           </w:rPr>
-          <w:instrText xml:space="preserve"> PAGEREF _Toc469301408 \h </w:instrText>
+          <w:instrText xml:space="preserve"> PAGEREF _Toc469316993 \h </w:instrText>
         </w:r>
         <w:r>
           <w:rPr>
@@ -1236,7 +1236,7 @@
             <w:noProof/>
             <w:webHidden/>
           </w:rPr>
-          <w:t>5</w:t>
+          <w:t>4</w:t>
         </w:r>
         <w:r>
           <w:rPr>
@@ -1249,9 +1249,9 @@
     </w:p>
     <w:p>
       <w:pPr>
-        <w:pStyle w:val="Verzeichnis2"/>
-        <w:tabs>
-          <w:tab w:val="left" w:pos="1134"/>
+        <w:pStyle w:val="Verzeichnis3"/>
+        <w:tabs>
+          <w:tab w:val="left" w:pos="1788"/>
           <w:tab w:val="right" w:leader="dot" w:pos="9912"/>
         </w:tabs>
         <w:rPr>
@@ -1262,13 +1262,13 @@
           <w:lang w:eastAsia="de-CH"/>
         </w:rPr>
       </w:pPr>
-      <w:hyperlink w:anchor="_Toc469301409" w:history="1">
+      <w:hyperlink w:anchor="_Toc469316994" w:history="1">
         <w:r>
           <w:rPr>
             <w:rStyle w:val="Hyperlink"/>
             <w:noProof/>
           </w:rPr>
-          <w:t>1.3</w:t>
+          <w:t>1.2.6</w:t>
         </w:r>
         <w:r>
           <w:rPr>
@@ -1285,7 +1285,7 @@
             <w:rStyle w:val="Hyperlink"/>
             <w:noProof/>
           </w:rPr>
-          <w:t>Terminplanung</w:t>
+          <w:t>Technische Objekte</w:t>
         </w:r>
         <w:r>
           <w:rPr>
@@ -1306,7 +1306,7 @@
             <w:noProof/>
             <w:webHidden/>
           </w:rPr>
-          <w:instrText xml:space="preserve"> PAGEREF _Toc469301409 \h </w:instrText>
+          <w:instrText xml:space="preserve"> PAGEREF _Toc469316994 \h </w:instrText>
         </w:r>
         <w:r>
           <w:rPr>
@@ -1326,7 +1326,7 @@
             <w:noProof/>
             <w:webHidden/>
           </w:rPr>
-          <w:t>6</w:t>
+          <w:t>5</w:t>
         </w:r>
         <w:r>
           <w:rPr>
@@ -1352,13 +1352,13 @@
           <w:lang w:eastAsia="de-CH"/>
         </w:rPr>
       </w:pPr>
-      <w:hyperlink w:anchor="_Toc469301410" w:history="1">
+      <w:hyperlink w:anchor="_Toc469316995" w:history="1">
         <w:r>
           <w:rPr>
             <w:rStyle w:val="Hyperlink"/>
             <w:noProof/>
           </w:rPr>
-          <w:t>1.4</w:t>
+          <w:t>1.3</w:t>
         </w:r>
         <w:r>
           <w:rPr>
@@ -1375,7 +1375,7 @@
             <w:rStyle w:val="Hyperlink"/>
             <w:noProof/>
           </w:rPr>
-          <w:t>Testfälle im Voraus beschreiben</w:t>
+          <w:t>Terminplanung</w:t>
         </w:r>
         <w:r>
           <w:rPr>
@@ -1396,7 +1396,7 @@
             <w:noProof/>
             <w:webHidden/>
           </w:rPr>
-          <w:instrText xml:space="preserve"> PAGEREF _Toc469301410 \h </w:instrText>
+          <w:instrText xml:space="preserve"> PAGEREF _Toc469316995 \h </w:instrText>
         </w:r>
         <w:r>
           <w:rPr>
@@ -1442,13 +1442,13 @@
           <w:lang w:eastAsia="de-CH"/>
         </w:rPr>
       </w:pPr>
-      <w:hyperlink w:anchor="_Toc469301411" w:history="1">
+      <w:hyperlink w:anchor="_Toc469316996" w:history="1">
         <w:r>
           <w:rPr>
             <w:rStyle w:val="Hyperlink"/>
             <w:noProof/>
           </w:rPr>
-          <w:t>1.5</w:t>
+          <w:t>1.4</w:t>
         </w:r>
         <w:r>
           <w:rPr>
@@ -1465,7 +1465,7 @@
             <w:rStyle w:val="Hyperlink"/>
             <w:noProof/>
           </w:rPr>
-          <w:t>Vorgehens-Reflexion</w:t>
+          <w:t>Testfälle im Voraus beschreiben</w:t>
         </w:r>
         <w:r>
           <w:rPr>
@@ -1486,7 +1486,7 @@
             <w:noProof/>
             <w:webHidden/>
           </w:rPr>
-          <w:instrText xml:space="preserve"> PAGEREF _Toc469301411 \h </w:instrText>
+          <w:instrText xml:space="preserve"> PAGEREF _Toc469316996 \h </w:instrText>
         </w:r>
         <w:r>
           <w:rPr>
@@ -1519,9 +1519,9 @@
     </w:p>
     <w:p>
       <w:pPr>
-        <w:pStyle w:val="Verzeichnis1"/>
-        <w:tabs>
-          <w:tab w:val="left" w:pos="454"/>
+        <w:pStyle w:val="Verzeichnis2"/>
+        <w:tabs>
+          <w:tab w:val="left" w:pos="1134"/>
           <w:tab w:val="right" w:leader="dot" w:pos="9912"/>
         </w:tabs>
         <w:rPr>
@@ -1532,13 +1532,13 @@
           <w:lang w:eastAsia="de-CH"/>
         </w:rPr>
       </w:pPr>
-      <w:hyperlink w:anchor="_Toc469301412" w:history="1">
+      <w:hyperlink w:anchor="_Toc469316997" w:history="1">
         <w:r>
           <w:rPr>
             <w:rStyle w:val="Hyperlink"/>
             <w:noProof/>
           </w:rPr>
-          <w:t>2.</w:t>
+          <w:t>1.5</w:t>
         </w:r>
         <w:r>
           <w:rPr>
@@ -1555,7 +1555,7 @@
             <w:rStyle w:val="Hyperlink"/>
             <w:noProof/>
           </w:rPr>
-          <w:t>Konzeption</w:t>
+          <w:t>Vorgehens-Reflexion</w:t>
         </w:r>
         <w:r>
           <w:rPr>
@@ -1576,7 +1576,7 @@
             <w:noProof/>
             <w:webHidden/>
           </w:rPr>
-          <w:instrText xml:space="preserve"> PAGEREF _Toc469301412 \h </w:instrText>
+          <w:instrText xml:space="preserve"> PAGEREF _Toc469316997 \h </w:instrText>
         </w:r>
         <w:r>
           <w:rPr>
@@ -1609,9 +1609,9 @@
     </w:p>
     <w:p>
       <w:pPr>
-        <w:pStyle w:val="Verzeichnis2"/>
-        <w:tabs>
-          <w:tab w:val="left" w:pos="1134"/>
+        <w:pStyle w:val="Verzeichnis1"/>
+        <w:tabs>
+          <w:tab w:val="left" w:pos="454"/>
           <w:tab w:val="right" w:leader="dot" w:pos="9912"/>
         </w:tabs>
         <w:rPr>
@@ -1622,13 +1622,13 @@
           <w:lang w:eastAsia="de-CH"/>
         </w:rPr>
       </w:pPr>
-      <w:hyperlink w:anchor="_Toc469301413" w:history="1">
+      <w:hyperlink w:anchor="_Toc469316998" w:history="1">
         <w:r>
           <w:rPr>
             <w:rStyle w:val="Hyperlink"/>
             <w:noProof/>
           </w:rPr>
-          <w:t>2.1</w:t>
+          <w:t>2.</w:t>
         </w:r>
         <w:r>
           <w:rPr>
@@ -1645,7 +1645,7 @@
             <w:rStyle w:val="Hyperlink"/>
             <w:noProof/>
           </w:rPr>
-          <w:t>Entwurf der Funktionalität</w:t>
+          <w:t>Konzeption</w:t>
         </w:r>
         <w:r>
           <w:rPr>
@@ -1666,7 +1666,7 @@
             <w:noProof/>
             <w:webHidden/>
           </w:rPr>
-          <w:instrText xml:space="preserve"> PAGEREF _Toc469301413 \h </w:instrText>
+          <w:instrText xml:space="preserve"> PAGEREF _Toc469316998 \h </w:instrText>
         </w:r>
         <w:r>
           <w:rPr>
@@ -1686,7 +1686,7 @@
             <w:noProof/>
             <w:webHidden/>
           </w:rPr>
-          <w:t>7</w:t>
+          <w:t>8</w:t>
         </w:r>
         <w:r>
           <w:rPr>
@@ -1712,13 +1712,13 @@
           <w:lang w:eastAsia="de-CH"/>
         </w:rPr>
       </w:pPr>
-      <w:hyperlink w:anchor="_Toc469301414" w:history="1">
+      <w:hyperlink w:anchor="_Toc469316999" w:history="1">
         <w:r>
           <w:rPr>
             <w:rStyle w:val="Hyperlink"/>
             <w:noProof/>
           </w:rPr>
-          <w:t>2.2</w:t>
+          <w:t>2.1</w:t>
         </w:r>
         <w:r>
           <w:rPr>
@@ -1735,7 +1735,7 @@
             <w:rStyle w:val="Hyperlink"/>
             <w:noProof/>
           </w:rPr>
-          <w:t>Realisierungskonzept</w:t>
+          <w:t>Entwurf der Funktionalität</w:t>
         </w:r>
         <w:r>
           <w:rPr>
@@ -1756,7 +1756,7 @@
             <w:noProof/>
             <w:webHidden/>
           </w:rPr>
-          <w:instrText xml:space="preserve"> PAGEREF _Toc469301414 \h </w:instrText>
+          <w:instrText xml:space="preserve"> PAGEREF _Toc469316999 \h </w:instrText>
         </w:r>
         <w:r>
           <w:rPr>
@@ -1776,7 +1776,7 @@
             <w:noProof/>
             <w:webHidden/>
           </w:rPr>
-          <w:t>7</w:t>
+          <w:t>8</w:t>
         </w:r>
         <w:r>
           <w:rPr>
@@ -1802,13 +1802,13 @@
           <w:lang w:eastAsia="de-CH"/>
         </w:rPr>
       </w:pPr>
-      <w:hyperlink w:anchor="_Toc469301415" w:history="1">
+      <w:hyperlink w:anchor="_Toc469317000" w:history="1">
         <w:r>
           <w:rPr>
             <w:rStyle w:val="Hyperlink"/>
             <w:noProof/>
           </w:rPr>
-          <w:t>2.3</w:t>
+          <w:t>2.2</w:t>
         </w:r>
         <w:r>
           <w:rPr>
@@ -1825,7 +1825,7 @@
             <w:rStyle w:val="Hyperlink"/>
             <w:noProof/>
           </w:rPr>
-          <w:t>Konzept des Session-Handlings</w:t>
+          <w:t>Realisierungskonzept</w:t>
         </w:r>
         <w:r>
           <w:rPr>
@@ -1846,7 +1846,7 @@
             <w:noProof/>
             <w:webHidden/>
           </w:rPr>
-          <w:instrText xml:space="preserve"> PAGEREF _Toc469301415 \h </w:instrText>
+          <w:instrText xml:space="preserve"> PAGEREF _Toc469317000 \h </w:instrText>
         </w:r>
         <w:r>
           <w:rPr>
@@ -1866,7 +1866,7 @@
             <w:noProof/>
             <w:webHidden/>
           </w:rPr>
-          <w:t>7</w:t>
+          <w:t>8</w:t>
         </w:r>
         <w:r>
           <w:rPr>
@@ -1892,13 +1892,13 @@
           <w:lang w:eastAsia="de-CH"/>
         </w:rPr>
       </w:pPr>
-      <w:hyperlink w:anchor="_Toc469301416" w:history="1">
+      <w:hyperlink w:anchor="_Toc469317001" w:history="1">
         <w:r>
           <w:rPr>
             <w:rStyle w:val="Hyperlink"/>
             <w:noProof/>
           </w:rPr>
-          <w:t>2.4</w:t>
+          <w:t>2.3</w:t>
         </w:r>
         <w:r>
           <w:rPr>
@@ -1915,7 +1915,7 @@
             <w:rStyle w:val="Hyperlink"/>
             <w:noProof/>
           </w:rPr>
-          <w:t>Formularprüfung</w:t>
+          <w:t>Konzept des Session-Handlings</w:t>
         </w:r>
         <w:r>
           <w:rPr>
@@ -1936,7 +1936,7 @@
             <w:noProof/>
             <w:webHidden/>
           </w:rPr>
-          <w:instrText xml:space="preserve"> PAGEREF _Toc469301416 \h </w:instrText>
+          <w:instrText xml:space="preserve"> PAGEREF _Toc469317001 \h </w:instrText>
         </w:r>
         <w:r>
           <w:rPr>
@@ -1956,7 +1956,7 @@
             <w:noProof/>
             <w:webHidden/>
           </w:rPr>
-          <w:t>7</w:t>
+          <w:t>8</w:t>
         </w:r>
         <w:r>
           <w:rPr>
@@ -1982,13 +1982,13 @@
           <w:lang w:eastAsia="de-CH"/>
         </w:rPr>
       </w:pPr>
-      <w:hyperlink w:anchor="_Toc469301417" w:history="1">
+      <w:hyperlink w:anchor="_Toc469317002" w:history="1">
         <w:r>
           <w:rPr>
             <w:rStyle w:val="Hyperlink"/>
             <w:noProof/>
           </w:rPr>
-          <w:t>2.5</w:t>
+          <w:t>2.4</w:t>
         </w:r>
         <w:r>
           <w:rPr>
@@ -2005,7 +2005,7 @@
             <w:rStyle w:val="Hyperlink"/>
             <w:noProof/>
           </w:rPr>
-          <w:t>Testkonzept</w:t>
+          <w:t>Formularprüfung</w:t>
         </w:r>
         <w:r>
           <w:rPr>
@@ -2026,7 +2026,7 @@
             <w:noProof/>
             <w:webHidden/>
           </w:rPr>
-          <w:instrText xml:space="preserve"> PAGEREF _Toc469301417 \h </w:instrText>
+          <w:instrText xml:space="preserve"> PAGEREF _Toc469317002 \h </w:instrText>
         </w:r>
         <w:r>
           <w:rPr>
@@ -2046,7 +2046,7 @@
             <w:noProof/>
             <w:webHidden/>
           </w:rPr>
-          <w:t>7</w:t>
+          <w:t>8</w:t>
         </w:r>
         <w:r>
           <w:rPr>
@@ -2059,9 +2059,9 @@
     </w:p>
     <w:p>
       <w:pPr>
-        <w:pStyle w:val="Verzeichnis2"/>
-        <w:tabs>
-          <w:tab w:val="left" w:pos="1134"/>
+        <w:pStyle w:val="Verzeichnis3"/>
+        <w:tabs>
+          <w:tab w:val="left" w:pos="1788"/>
           <w:tab w:val="right" w:leader="dot" w:pos="9912"/>
         </w:tabs>
         <w:rPr>
@@ -2072,13 +2072,13 @@
           <w:lang w:eastAsia="de-CH"/>
         </w:rPr>
       </w:pPr>
-      <w:hyperlink w:anchor="_Toc469301418" w:history="1">
+      <w:hyperlink w:anchor="_Toc469317003" w:history="1">
         <w:r>
           <w:rPr>
             <w:rStyle w:val="Hyperlink"/>
             <w:noProof/>
           </w:rPr>
-          <w:t>2.6</w:t>
+          <w:t>2.4.1</w:t>
         </w:r>
         <w:r>
           <w:rPr>
@@ -2095,6 +2095,276 @@
             <w:rStyle w:val="Hyperlink"/>
             <w:noProof/>
           </w:rPr>
+          <w:t>Benutzer</w:t>
+        </w:r>
+        <w:r>
+          <w:rPr>
+            <w:noProof/>
+            <w:webHidden/>
+          </w:rPr>
+          <w:tab/>
+        </w:r>
+        <w:r>
+          <w:rPr>
+            <w:noProof/>
+            <w:webHidden/>
+          </w:rPr>
+          <w:fldChar w:fldCharType="begin"/>
+        </w:r>
+        <w:r>
+          <w:rPr>
+            <w:noProof/>
+            <w:webHidden/>
+          </w:rPr>
+          <w:instrText xml:space="preserve"> PAGEREF _Toc469317003 \h </w:instrText>
+        </w:r>
+        <w:r>
+          <w:rPr>
+            <w:noProof/>
+            <w:webHidden/>
+          </w:rPr>
+        </w:r>
+        <w:r>
+          <w:rPr>
+            <w:noProof/>
+            <w:webHidden/>
+          </w:rPr>
+          <w:fldChar w:fldCharType="separate"/>
+        </w:r>
+        <w:r>
+          <w:rPr>
+            <w:noProof/>
+            <w:webHidden/>
+          </w:rPr>
+          <w:t>8</w:t>
+        </w:r>
+        <w:r>
+          <w:rPr>
+            <w:noProof/>
+            <w:webHidden/>
+          </w:rPr>
+          <w:fldChar w:fldCharType="end"/>
+        </w:r>
+      </w:hyperlink>
+    </w:p>
+    <w:p>
+      <w:pPr>
+        <w:pStyle w:val="Verzeichnis3"/>
+        <w:tabs>
+          <w:tab w:val="left" w:pos="1788"/>
+          <w:tab w:val="right" w:leader="dot" w:pos="9912"/>
+        </w:tabs>
+        <w:rPr>
+          <w:rFonts w:asciiTheme="minorHAnsi" w:eastAsiaTheme="minorEastAsia" w:hAnsiTheme="minorHAnsi" w:cstheme="minorBidi"/>
+          <w:noProof/>
+          <w:sz w:val="22"/>
+          <w:szCs w:val="22"/>
+          <w:lang w:eastAsia="de-CH"/>
+        </w:rPr>
+      </w:pPr>
+      <w:hyperlink w:anchor="_Toc469317004" w:history="1">
+        <w:r>
+          <w:rPr>
+            <w:rStyle w:val="Hyperlink"/>
+            <w:noProof/>
+          </w:rPr>
+          <w:t>2.4.2</w:t>
+        </w:r>
+        <w:r>
+          <w:rPr>
+            <w:rFonts w:asciiTheme="minorHAnsi" w:eastAsiaTheme="minorEastAsia" w:hAnsiTheme="minorHAnsi" w:cstheme="minorBidi"/>
+            <w:noProof/>
+            <w:sz w:val="22"/>
+            <w:szCs w:val="22"/>
+            <w:lang w:eastAsia="de-CH"/>
+          </w:rPr>
+          <w:tab/>
+        </w:r>
+        <w:r>
+          <w:rPr>
+            <w:rStyle w:val="Hyperlink"/>
+            <w:noProof/>
+          </w:rPr>
+          <w:t>Ausleihe</w:t>
+        </w:r>
+        <w:r>
+          <w:rPr>
+            <w:noProof/>
+            <w:webHidden/>
+          </w:rPr>
+          <w:tab/>
+        </w:r>
+        <w:r>
+          <w:rPr>
+            <w:noProof/>
+            <w:webHidden/>
+          </w:rPr>
+          <w:fldChar w:fldCharType="begin"/>
+        </w:r>
+        <w:r>
+          <w:rPr>
+            <w:noProof/>
+            <w:webHidden/>
+          </w:rPr>
+          <w:instrText xml:space="preserve"> PAGEREF _Toc469317004 \h </w:instrText>
+        </w:r>
+        <w:r>
+          <w:rPr>
+            <w:noProof/>
+            <w:webHidden/>
+          </w:rPr>
+        </w:r>
+        <w:r>
+          <w:rPr>
+            <w:noProof/>
+            <w:webHidden/>
+          </w:rPr>
+          <w:fldChar w:fldCharType="separate"/>
+        </w:r>
+        <w:r>
+          <w:rPr>
+            <w:noProof/>
+            <w:webHidden/>
+          </w:rPr>
+          <w:t>8</w:t>
+        </w:r>
+        <w:r>
+          <w:rPr>
+            <w:noProof/>
+            <w:webHidden/>
+          </w:rPr>
+          <w:fldChar w:fldCharType="end"/>
+        </w:r>
+      </w:hyperlink>
+    </w:p>
+    <w:p>
+      <w:pPr>
+        <w:pStyle w:val="Verzeichnis2"/>
+        <w:tabs>
+          <w:tab w:val="left" w:pos="1134"/>
+          <w:tab w:val="right" w:leader="dot" w:pos="9912"/>
+        </w:tabs>
+        <w:rPr>
+          <w:rFonts w:asciiTheme="minorHAnsi" w:eastAsiaTheme="minorEastAsia" w:hAnsiTheme="minorHAnsi" w:cstheme="minorBidi"/>
+          <w:noProof/>
+          <w:sz w:val="22"/>
+          <w:szCs w:val="22"/>
+          <w:lang w:eastAsia="de-CH"/>
+        </w:rPr>
+      </w:pPr>
+      <w:hyperlink w:anchor="_Toc469317005" w:history="1">
+        <w:r>
+          <w:rPr>
+            <w:rStyle w:val="Hyperlink"/>
+            <w:noProof/>
+          </w:rPr>
+          <w:t>2.5</w:t>
+        </w:r>
+        <w:r>
+          <w:rPr>
+            <w:rFonts w:asciiTheme="minorHAnsi" w:eastAsiaTheme="minorEastAsia" w:hAnsiTheme="minorHAnsi" w:cstheme="minorBidi"/>
+            <w:noProof/>
+            <w:sz w:val="22"/>
+            <w:szCs w:val="22"/>
+            <w:lang w:eastAsia="de-CH"/>
+          </w:rPr>
+          <w:tab/>
+        </w:r>
+        <w:r>
+          <w:rPr>
+            <w:rStyle w:val="Hyperlink"/>
+            <w:noProof/>
+          </w:rPr>
+          <w:t>Testkonzept</w:t>
+        </w:r>
+        <w:r>
+          <w:rPr>
+            <w:noProof/>
+            <w:webHidden/>
+          </w:rPr>
+          <w:tab/>
+        </w:r>
+        <w:r>
+          <w:rPr>
+            <w:noProof/>
+            <w:webHidden/>
+          </w:rPr>
+          <w:fldChar w:fldCharType="begin"/>
+        </w:r>
+        <w:r>
+          <w:rPr>
+            <w:noProof/>
+            <w:webHidden/>
+          </w:rPr>
+          <w:instrText xml:space="preserve"> PAGEREF _Toc469317005 \h </w:instrText>
+        </w:r>
+        <w:r>
+          <w:rPr>
+            <w:noProof/>
+            <w:webHidden/>
+          </w:rPr>
+        </w:r>
+        <w:r>
+          <w:rPr>
+            <w:noProof/>
+            <w:webHidden/>
+          </w:rPr>
+          <w:fldChar w:fldCharType="separate"/>
+        </w:r>
+        <w:r>
+          <w:rPr>
+            <w:noProof/>
+            <w:webHidden/>
+          </w:rPr>
+          <w:t>8</w:t>
+        </w:r>
+        <w:r>
+          <w:rPr>
+            <w:noProof/>
+            <w:webHidden/>
+          </w:rPr>
+          <w:fldChar w:fldCharType="end"/>
+        </w:r>
+      </w:hyperlink>
+    </w:p>
+    <w:p>
+      <w:pPr>
+        <w:pStyle w:val="Verzeichnis2"/>
+        <w:tabs>
+          <w:tab w:val="left" w:pos="1134"/>
+          <w:tab w:val="right" w:leader="dot" w:pos="9912"/>
+        </w:tabs>
+        <w:rPr>
+          <w:rFonts w:asciiTheme="minorHAnsi" w:eastAsiaTheme="minorEastAsia" w:hAnsiTheme="minorHAnsi" w:cstheme="minorBidi"/>
+          <w:noProof/>
+          <w:sz w:val="22"/>
+          <w:szCs w:val="22"/>
+          <w:lang w:eastAsia="de-CH"/>
+        </w:rPr>
+      </w:pPr>
+      <w:hyperlink w:anchor="_Toc469317006" w:history="1">
+        <w:r>
+          <w:rPr>
+            <w:rStyle w:val="Hyperlink"/>
+            <w:noProof/>
+          </w:rPr>
+          <w:t>2.6</w:t>
+        </w:r>
+        <w:r>
+          <w:rPr>
+            <w:rFonts w:asciiTheme="minorHAnsi" w:eastAsiaTheme="minorEastAsia" w:hAnsiTheme="minorHAnsi" w:cstheme="minorBidi"/>
+            <w:noProof/>
+            <w:sz w:val="22"/>
+            <w:szCs w:val="22"/>
+            <w:lang w:eastAsia="de-CH"/>
+          </w:rPr>
+          <w:tab/>
+        </w:r>
+        <w:r>
+          <w:rPr>
+            <w:rStyle w:val="Hyperlink"/>
+            <w:noProof/>
+          </w:rPr>
           <w:t>Sicherheitsrelevante Anforderungen</w:t>
         </w:r>
         <w:r>
@@ -2116,7 +2386,7 @@
             <w:noProof/>
             <w:webHidden/>
           </w:rPr>
-          <w:instrText xml:space="preserve"> PAGEREF _Toc469301418 \h </w:instrText>
+          <w:instrText xml:space="preserve"> PAGEREF _Toc469317006 \h </w:instrText>
         </w:r>
         <w:r>
           <w:rPr>
@@ -2136,7 +2406,7 @@
             <w:noProof/>
             <w:webHidden/>
           </w:rPr>
-          <w:t>7</w:t>
+          <w:t>8</w:t>
         </w:r>
         <w:r>
           <w:rPr>
@@ -2169,7 +2439,7 @@
       <w:pPr>
         <w:pStyle w:val="berschrift1"/>
       </w:pPr>
-      <w:bookmarkStart w:id="4" w:name="_Toc469301398"/>
+      <w:bookmarkStart w:id="4" w:name="_Toc469316983"/>
       <w:r>
         <w:lastRenderedPageBreak/>
         <w:t>Vorgehen</w:t>
@@ -2184,7 +2454,7 @@
       </w:pPr>
       <w:bookmarkStart w:id="5" w:name="_Toc43698644"/>
       <w:bookmarkStart w:id="6" w:name="_Toc128298003"/>
-      <w:bookmarkStart w:id="7" w:name="_Toc469301399"/>
+      <w:bookmarkStart w:id="7" w:name="_Toc469316984"/>
       <w:r>
         <w:t>Analyse der Vorgabe</w:t>
       </w:r>
@@ -2212,7 +2482,7 @@
       <w:pPr>
         <w:pStyle w:val="berschrift3"/>
       </w:pPr>
-      <w:bookmarkStart w:id="8" w:name="_Toc469301400"/>
+      <w:bookmarkStart w:id="8" w:name="_Toc469316985"/>
       <w:r>
         <w:t>Ausgangslage</w:t>
       </w:r>
@@ -2240,7 +2510,7 @@
       <w:pPr>
         <w:pStyle w:val="berschrift3"/>
       </w:pPr>
-      <w:bookmarkStart w:id="9" w:name="_Toc469301401"/>
+      <w:bookmarkStart w:id="9" w:name="_Toc469316986"/>
       <w:r>
         <w:t>Abgrenzung</w:t>
       </w:r>
@@ -2271,7 +2541,7 @@
       <w:pPr>
         <w:pStyle w:val="berschrift3"/>
       </w:pPr>
-      <w:bookmarkStart w:id="10" w:name="_Toc469301402"/>
+      <w:bookmarkStart w:id="10" w:name="_Toc469316987"/>
       <w:r>
         <w:t>Rahmenbedingungen gemäss Vorgabe</w:t>
       </w:r>
@@ -2442,7 +2712,7 @@
       <w:r>
         <w:br w:type="page"/>
       </w:r>
-      <w:bookmarkStart w:id="11" w:name="_Toc469301403"/>
+      <w:bookmarkStart w:id="11" w:name="_Toc469316988"/>
       <w:r>
         <w:lastRenderedPageBreak/>
         <w:t>Grob-Konzept</w:t>
@@ -2458,7 +2728,7 @@
       <w:pPr>
         <w:pStyle w:val="berschrift3"/>
       </w:pPr>
-      <w:bookmarkStart w:id="12" w:name="_Toc469301404"/>
+      <w:bookmarkStart w:id="12" w:name="_Toc469316989"/>
       <w:r>
         <w:t>Grundfunktionalität</w:t>
       </w:r>
@@ -2486,7 +2756,7 @@
       <w:pPr>
         <w:pStyle w:val="berschrift3"/>
       </w:pPr>
-      <w:bookmarkStart w:id="13" w:name="_Toc469301405"/>
+      <w:bookmarkStart w:id="13" w:name="_Toc469316990"/>
       <w:r>
         <w:t>Navigation</w:t>
       </w:r>
@@ -2552,9 +2822,11 @@
       <w:pPr>
         <w:pStyle w:val="berschrift3"/>
       </w:pPr>
+      <w:bookmarkStart w:id="14" w:name="_Toc469316991"/>
       <w:r>
         <w:t>Als eingeloggter Benutzer</w:t>
       </w:r>
+      <w:bookmarkEnd w:id="14"/>
     </w:p>
     <w:p>
       <w:pPr>
@@ -2653,11 +2925,11 @@
       <w:pPr>
         <w:pStyle w:val="berschrift3"/>
       </w:pPr>
-      <w:bookmarkStart w:id="14" w:name="_Toc469301406"/>
+      <w:bookmarkStart w:id="15" w:name="_Toc469316992"/>
       <w:r>
         <w:t>Datenstruktur</w:t>
       </w:r>
-      <w:bookmarkEnd w:id="14"/>
+      <w:bookmarkEnd w:id="15"/>
     </w:p>
     <w:p>
       <w:r>
@@ -2676,11 +2948,11 @@
       <w:pPr>
         <w:pStyle w:val="berschrift3"/>
       </w:pPr>
-      <w:bookmarkStart w:id="15" w:name="_Toc469301407"/>
+      <w:bookmarkStart w:id="16" w:name="_Toc469316993"/>
       <w:r>
         <w:t>Benutzerdaten</w:t>
       </w:r>
-      <w:bookmarkEnd w:id="15"/>
+      <w:bookmarkEnd w:id="16"/>
     </w:p>
     <w:p>
       <w:r>
@@ -2710,12 +2982,12 @@
       <w:r>
         <w:br w:type="page"/>
       </w:r>
-      <w:bookmarkStart w:id="16" w:name="_Toc469301408"/>
+      <w:bookmarkStart w:id="17" w:name="_Toc469316994"/>
       <w:r>
         <w:lastRenderedPageBreak/>
         <w:t>Technische Objekte</w:t>
       </w:r>
-      <w:bookmarkEnd w:id="16"/>
+      <w:bookmarkEnd w:id="17"/>
     </w:p>
     <w:p>
       <w:r>
@@ -2729,13 +3001,7 @@
     </w:p>
     <w:p>
       <w:r>
-        <w:t xml:space="preserve">Nachfolgend werden Objekte Aufgelistet die, </w:t>
-      </w:r>
-      <w:r>
-        <w:t>um die Funktionalität der Applikation sicher zu stellen</w:t>
-      </w:r>
-      <w:r>
-        <w:t xml:space="preserve">, </w:t>
+        <w:t xml:space="preserve">Nachfolgend werden Objekte Aufgelistet die, um die Funktionalität der Applikation sicher zu stellen, </w:t>
       </w:r>
       <w:r>
         <w:t>z</w:t>
@@ -2763,56 +3029,45 @@
           <w:noProof/>
         </w:rPr>
         <w:pict>
-          <v:shape id="Grafik 1" o:spid="_x0000_s1029" type="#_x0000_t75" style="position:absolute;margin-left:0;margin-top:17.85pt;width:119.25pt;height:133.65pt;z-index:251656192;visibility:visible;mso-wrap-style:square;mso-position-horizontal-relative:text;mso-position-vertical-relative:text;mso-width-relative:page;mso-height-relative:page">
-            <v:imagedata r:id="rId16" o:title="" croptop="1630f" cropbottom="3396f" cropleft="1820f" cropright="5825f"/>
+          <v:shape id="Grafik 1" o:spid="_x0000_s1038" type="#_x0000_t75" style="position:absolute;margin-left:0;margin-top:17.4pt;width:116.25pt;height:153pt;z-index:251665408;visibility:visible;mso-wrap-style:square;mso-position-horizontal-relative:text;mso-position-vertical-relative:text;mso-width-relative:page;mso-height-relative:page">
+            <v:imagedata r:id="rId16" o:title=""/>
             <w10:wrap type="topAndBottom"/>
           </v:shape>
         </w:pict>
       </w:r>
       <w:r>
-        <w:t>Das Benutzer Objekt dient als Daten Struktur und beinhaltet keine</w:t>
-      </w:r>
-      <w:r>
-        <w:t>rlei</w:t>
-      </w:r>
-      <w:r>
-        <w:t xml:space="preserve"> Business Logik.</w:t>
+        <w:t>Das Benutzer Objekt dient als Daten Struktur und beinhaltet keinerlei Business Logik.</w:t>
       </w:r>
     </w:p>
     <w:p>
       <w:pPr>
         <w:pStyle w:val="berschrift4"/>
       </w:pPr>
+      <w:r>
+        <w:t>Spiel</w:t>
+      </w:r>
+      <w:r>
+        <w:rPr>
+          <w:noProof/>
+          <w:lang w:eastAsia="de-CH"/>
+        </w:rPr>
+        <w:t xml:space="preserve"> </w:t>
+      </w:r>
+    </w:p>
+    <w:p>
       <w:r>
         <w:rPr>
           <w:noProof/>
         </w:rPr>
         <w:pict>
-          <v:shape id="_x0000_s1032" type="#_x0000_t75" style="position:absolute;left:0;text-align:left;margin-left:0;margin-top:181.2pt;width:117pt;height:135.75pt;z-index:251658240;visibility:visible;mso-wrap-style:square;mso-position-horizontal-relative:text;mso-position-vertical-relative:text;mso-width-relative:page;mso-height-relative:page">
-            <v:imagedata r:id="rId17" o:title="" croptop="1448f" cropbottom="-1449f" cropleft="1851f" cropright="5924f"/>
+          <v:shape id="_x0000_s1039" type="#_x0000_t75" style="position:absolute;margin-left:0;margin-top:23.85pt;width:118.7pt;height:122.25pt;z-index:251667456;visibility:visible;mso-wrap-style:square;mso-position-horizontal-relative:text;mso-position-vertical-relative:text;mso-width-relative:page;mso-height-relative:page">
+            <v:imagedata r:id="rId17" o:title="" cropbottom="3429f" cropleft="1390f" cropright="5213f"/>
             <w10:wrap type="topAndBottom"/>
           </v:shape>
         </w:pict>
       </w:r>
       <w:r>
-        <w:t>Spiel</w:t>
-      </w:r>
-    </w:p>
-    <w:p>
-      <w:r>
-        <w:t xml:space="preserve">Das </w:t>
-      </w:r>
-      <w:r>
-        <w:t>Spiel</w:t>
-      </w:r>
-      <w:r>
-        <w:t xml:space="preserve"> Objekt dient als Daten Struktur </w:t>
-      </w:r>
-      <w:r>
-        <w:t xml:space="preserve">und beinhaltet keinerlei </w:t>
-      </w:r>
-      <w:r>
-        <w:t>Business Logik.</w:t>
+        <w:t>Das Spiel Objekt dient als Daten Struktur und beinhaltet keinerlei Business Logik.</w:t>
       </w:r>
     </w:p>
     <w:p>
@@ -2903,23 +3158,16 @@
       <w:pPr>
         <w:pStyle w:val="berschrift2"/>
       </w:pPr>
-      <w:bookmarkStart w:id="17" w:name="_Toc469301409"/>
+      <w:bookmarkStart w:id="18" w:name="_Toc469316995"/>
       <w:r>
         <w:t>Terminplanung</w:t>
       </w:r>
-      <w:bookmarkEnd w:id="17"/>
-    </w:p>
-    <w:p>
-      <w:pPr>
-        <w:pStyle w:val="berschrift2"/>
-      </w:pPr>
-      <w:bookmarkStart w:id="18" w:name="_Toc469301410"/>
-      <w:r>
-        <w:t>Testfälle im Voraus beschreiben</w:t>
-      </w:r>
       <w:bookmarkEnd w:id="18"/>
     </w:p>
     <w:p>
+      <w:r>
+        <w:t>//TODO: Sweety terminplanig</w:t>
+      </w:r>
       <w:bookmarkStart w:id="19" w:name="_GoBack"/>
       <w:bookmarkEnd w:id="19"/>
     </w:p>
@@ -2927,11 +3175,520 @@
       <w:pPr>
         <w:pStyle w:val="berschrift2"/>
       </w:pPr>
-      <w:bookmarkStart w:id="20" w:name="_Toc469301411"/>
-      <w:r>
+      <w:bookmarkStart w:id="20" w:name="_Toc469316996"/>
+      <w:r>
+        <w:t>Testfälle im Voraus beschreiben</w:t>
+      </w:r>
+      <w:bookmarkEnd w:id="20"/>
+    </w:p>
+    <w:tbl>
+      <w:tblPr>
+        <w:tblStyle w:val="Tabellenraster"/>
+        <w:tblW w:w="0" w:type="auto"/>
+        <w:tblLayout w:type="fixed"/>
+        <w:tblLook w:val="04A0" w:firstRow="1" w:lastRow="0" w:firstColumn="1" w:lastColumn="0" w:noHBand="0" w:noVBand="1"/>
+      </w:tblPr>
+      <w:tblGrid>
+        <w:gridCol w:w="947"/>
+        <w:gridCol w:w="4153"/>
+        <w:gridCol w:w="4189"/>
+      </w:tblGrid>
+      <w:tr>
+        <w:trPr>
+          <w:trHeight w:val="283"/>
+        </w:trPr>
+        <w:tc>
+          <w:tcPr>
+            <w:tcW w:w="947" w:type="dxa"/>
+            <w:vAlign w:val="center"/>
+          </w:tcPr>
+          <w:p>
+            <w:pPr>
+              <w:jc w:val="center"/>
+            </w:pPr>
+            <w:r>
+              <w:t>Nummer</w:t>
+            </w:r>
+          </w:p>
+        </w:tc>
+        <w:tc>
+          <w:tcPr>
+            <w:tcW w:w="4153" w:type="dxa"/>
+            <w:vAlign w:val="center"/>
+          </w:tcPr>
+          <w:p>
+            <w:pPr>
+              <w:jc w:val="center"/>
+            </w:pPr>
+            <w:r>
+              <w:t>Beschreibung</w:t>
+            </w:r>
+          </w:p>
+        </w:tc>
+        <w:tc>
+          <w:tcPr>
+            <w:tcW w:w="4189" w:type="dxa"/>
+            <w:vAlign w:val="center"/>
+          </w:tcPr>
+          <w:p>
+            <w:pPr>
+              <w:jc w:val="center"/>
+            </w:pPr>
+            <w:r>
+              <w:t>Erwartetes Resultat</w:t>
+            </w:r>
+          </w:p>
+        </w:tc>
+      </w:tr>
+      <w:tr>
+        <w:trPr>
+          <w:trHeight w:val="283"/>
+        </w:trPr>
+        <w:tc>
+          <w:tcPr>
+            <w:tcW w:w="947" w:type="dxa"/>
+            <w:vAlign w:val="center"/>
+          </w:tcPr>
+          <w:p>
+            <w:pPr>
+              <w:jc w:val="center"/>
+            </w:pPr>
+            <w:r>
+              <w:t>1</w:t>
+            </w:r>
+          </w:p>
+        </w:tc>
+        <w:tc>
+          <w:tcPr>
+            <w:tcW w:w="4153" w:type="dxa"/>
+            <w:vAlign w:val="center"/>
+          </w:tcPr>
+          <w:p>
+            <w:pPr>
+              <w:jc w:val="center"/>
+            </w:pPr>
+            <w:r>
+              <w:t>Registrieren des Users „Karl“ mit 16 Stelligem Passwort „0123456789ABCDEF“</w:t>
+            </w:r>
+          </w:p>
+        </w:tc>
+        <w:tc>
+          <w:tcPr>
+            <w:tcW w:w="4189" w:type="dxa"/>
+            <w:vAlign w:val="center"/>
+          </w:tcPr>
+          <w:p>
+            <w:pPr>
+              <w:jc w:val="center"/>
+            </w:pPr>
+            <w:r>
+              <w:t>Benutzer wird in der Datenbank mit „hashed“ Passwort erfasst.</w:t>
+            </w:r>
+          </w:p>
+        </w:tc>
+      </w:tr>
+      <w:tr>
+        <w:trPr>
+          <w:trHeight w:val="283"/>
+        </w:trPr>
+        <w:tc>
+          <w:tcPr>
+            <w:tcW w:w="947" w:type="dxa"/>
+            <w:vAlign w:val="center"/>
+          </w:tcPr>
+          <w:p>
+            <w:pPr>
+              <w:jc w:val="center"/>
+            </w:pPr>
+            <w:r>
+              <w:t>2</w:t>
+            </w:r>
+          </w:p>
+        </w:tc>
+        <w:tc>
+          <w:tcPr>
+            <w:tcW w:w="4153" w:type="dxa"/>
+            <w:vAlign w:val="center"/>
+          </w:tcPr>
+          <w:p>
+            <w:pPr>
+              <w:jc w:val="center"/>
+            </w:pPr>
+            <w:r>
+              <w:t>Login mit Benutzer Karl</w:t>
+            </w:r>
+          </w:p>
+        </w:tc>
+        <w:tc>
+          <w:tcPr>
+            <w:tcW w:w="4189" w:type="dxa"/>
+            <w:vAlign w:val="center"/>
+          </w:tcPr>
+          <w:p>
+            <w:pPr>
+              <w:jc w:val="center"/>
+            </w:pPr>
+            <w:r>
+              <w:t>Weiterleitung auf Maske „Mein Profil“</w:t>
+            </w:r>
+          </w:p>
+        </w:tc>
+      </w:tr>
+      <w:tr>
+        <w:trPr>
+          <w:trHeight w:val="283"/>
+        </w:trPr>
+        <w:tc>
+          <w:tcPr>
+            <w:tcW w:w="947" w:type="dxa"/>
+            <w:vAlign w:val="center"/>
+          </w:tcPr>
+          <w:p>
+            <w:pPr>
+              <w:jc w:val="center"/>
+            </w:pPr>
+            <w:r>
+              <w:t>3</w:t>
+            </w:r>
+          </w:p>
+        </w:tc>
+        <w:tc>
+          <w:tcPr>
+            <w:tcW w:w="4153" w:type="dxa"/>
+            <w:vAlign w:val="center"/>
+          </w:tcPr>
+          <w:p>
+            <w:pPr>
+              <w:jc w:val="center"/>
+            </w:pPr>
+            <w:r>
+              <w:t>Ändern des Wohnorts</w:t>
+            </w:r>
+          </w:p>
+        </w:tc>
+        <w:tc>
+          <w:tcPr>
+            <w:tcW w:w="4189" w:type="dxa"/>
+            <w:vAlign w:val="center"/>
+          </w:tcPr>
+          <w:p>
+            <w:pPr>
+              <w:jc w:val="center"/>
+            </w:pPr>
+            <w:r>
+              <w:t>Wohnadresse wird dementsprechend in der Datenbank auf den neuen Wert angepasst</w:t>
+            </w:r>
+          </w:p>
+        </w:tc>
+      </w:tr>
+      <w:tr>
+        <w:trPr>
+          <w:trHeight w:val="283"/>
+        </w:trPr>
+        <w:tc>
+          <w:tcPr>
+            <w:tcW w:w="947" w:type="dxa"/>
+            <w:vAlign w:val="center"/>
+          </w:tcPr>
+          <w:p>
+            <w:pPr>
+              <w:jc w:val="center"/>
+            </w:pPr>
+            <w:r>
+              <w:t>4</w:t>
+            </w:r>
+          </w:p>
+        </w:tc>
+        <w:tc>
+          <w:tcPr>
+            <w:tcW w:w="4153" w:type="dxa"/>
+            <w:vAlign w:val="center"/>
+          </w:tcPr>
+          <w:p>
+            <w:pPr>
+              <w:jc w:val="center"/>
+            </w:pPr>
+            <w:r>
+              <w:t>Navigieren auf „Meine Ausleihen“</w:t>
+            </w:r>
+          </w:p>
+        </w:tc>
+        <w:tc>
+          <w:tcPr>
+            <w:tcW w:w="4189" w:type="dxa"/>
+            <w:vAlign w:val="center"/>
+          </w:tcPr>
+          <w:p>
+            <w:pPr>
+              <w:jc w:val="center"/>
+            </w:pPr>
+            <w:r>
+              <w:t>Da keine Ausleihen vorhanden sind, werden keine angezeigt.</w:t>
+            </w:r>
+          </w:p>
+        </w:tc>
+      </w:tr>
+      <w:tr>
+        <w:trPr>
+          <w:trHeight w:val="283"/>
+        </w:trPr>
+        <w:tc>
+          <w:tcPr>
+            <w:tcW w:w="947" w:type="dxa"/>
+            <w:vAlign w:val="center"/>
+          </w:tcPr>
+          <w:p>
+            <w:pPr>
+              <w:jc w:val="center"/>
+            </w:pPr>
+            <w:r>
+              <w:t>5</w:t>
+            </w:r>
+          </w:p>
+        </w:tc>
+        <w:tc>
+          <w:tcPr>
+            <w:tcW w:w="4153" w:type="dxa"/>
+            <w:vAlign w:val="center"/>
+          </w:tcPr>
+          <w:p>
+            <w:pPr>
+              <w:jc w:val="center"/>
+            </w:pPr>
+            <w:r>
+              <w:t>Erstellen einer Ausleihe</w:t>
+            </w:r>
+          </w:p>
+        </w:tc>
+        <w:tc>
+          <w:tcPr>
+            <w:tcW w:w="4189" w:type="dxa"/>
+            <w:vAlign w:val="center"/>
+          </w:tcPr>
+          <w:p>
+            <w:pPr>
+              <w:jc w:val="center"/>
+            </w:pPr>
+            <w:r>
+              <w:t>Erstellte ausleihe ist in der Datenbank vorhanden</w:t>
+            </w:r>
+          </w:p>
+        </w:tc>
+      </w:tr>
+      <w:tr>
+        <w:trPr>
+          <w:trHeight w:val="283"/>
+        </w:trPr>
+        <w:tc>
+          <w:tcPr>
+            <w:tcW w:w="947" w:type="dxa"/>
+            <w:vAlign w:val="center"/>
+          </w:tcPr>
+          <w:p>
+            <w:pPr>
+              <w:jc w:val="center"/>
+            </w:pPr>
+            <w:r>
+              <w:t>6</w:t>
+            </w:r>
+          </w:p>
+        </w:tc>
+        <w:tc>
+          <w:tcPr>
+            <w:tcW w:w="4153" w:type="dxa"/>
+            <w:vAlign w:val="center"/>
+          </w:tcPr>
+          <w:p>
+            <w:pPr>
+              <w:jc w:val="center"/>
+            </w:pPr>
+            <w:r>
+              <w:t>Verlängern einer Ausleihe</w:t>
+            </w:r>
+          </w:p>
+        </w:tc>
+        <w:tc>
+          <w:tcPr>
+            <w:tcW w:w="4189" w:type="dxa"/>
+            <w:vAlign w:val="center"/>
+          </w:tcPr>
+          <w:p>
+            <w:pPr>
+              <w:jc w:val="center"/>
+            </w:pPr>
+            <w:r>
+              <w:t xml:space="preserve">Ausleihe wird in der Datenbank </w:t>
+            </w:r>
+            <w:r>
+              <w:t xml:space="preserve">um angegebene Anzahl Wochen </w:t>
+            </w:r>
+            <w:r>
+              <w:t>verlängert</w:t>
+            </w:r>
+          </w:p>
+        </w:tc>
+      </w:tr>
+      <w:tr>
+        <w:trPr>
+          <w:trHeight w:val="283"/>
+        </w:trPr>
+        <w:tc>
+          <w:tcPr>
+            <w:tcW w:w="947" w:type="dxa"/>
+            <w:vAlign w:val="center"/>
+          </w:tcPr>
+          <w:p>
+            <w:pPr>
+              <w:jc w:val="center"/>
+            </w:pPr>
+            <w:r>
+              <w:t>7</w:t>
+            </w:r>
+          </w:p>
+        </w:tc>
+        <w:tc>
+          <w:tcPr>
+            <w:tcW w:w="4153" w:type="dxa"/>
+            <w:vAlign w:val="center"/>
+          </w:tcPr>
+          <w:p>
+            <w:pPr>
+              <w:jc w:val="center"/>
+            </w:pPr>
+            <w:r>
+              <w:t>Ausleihe zurückgeben / abschliessen</w:t>
+            </w:r>
+          </w:p>
+        </w:tc>
+        <w:tc>
+          <w:tcPr>
+            <w:tcW w:w="4189" w:type="dxa"/>
+            <w:vAlign w:val="center"/>
+          </w:tcPr>
+          <w:p>
+            <w:pPr>
+              <w:jc w:val="center"/>
+            </w:pPr>
+            <w:r>
+              <w:t>Auflistung der Ausleihe unter „Vergangene Ausleihen“</w:t>
+            </w:r>
+          </w:p>
+        </w:tc>
+      </w:tr>
+      <w:tr>
+        <w:trPr>
+          <w:trHeight w:val="283"/>
+        </w:trPr>
+        <w:tc>
+          <w:tcPr>
+            <w:tcW w:w="947" w:type="dxa"/>
+            <w:vAlign w:val="center"/>
+          </w:tcPr>
+          <w:p>
+            <w:pPr>
+              <w:jc w:val="center"/>
+            </w:pPr>
+            <w:r>
+              <w:t>8</w:t>
+            </w:r>
+          </w:p>
+        </w:tc>
+        <w:tc>
+          <w:tcPr>
+            <w:tcW w:w="4153" w:type="dxa"/>
+            <w:vAlign w:val="center"/>
+          </w:tcPr>
+          <w:p>
+            <w:pPr>
+              <w:jc w:val="center"/>
+            </w:pPr>
+            <w:r>
+              <w:t>Restarten des Browsers und erneutes öffnen der Webseite</w:t>
+            </w:r>
+          </w:p>
+        </w:tc>
+        <w:tc>
+          <w:tcPr>
+            <w:tcW w:w="4189" w:type="dxa"/>
+            <w:vAlign w:val="center"/>
+          </w:tcPr>
+          <w:p>
+            <w:pPr>
+              <w:jc w:val="center"/>
+            </w:pPr>
+            <w:r>
+              <w:t>Benutzer ist ausgeloggt und sieht Login Maske</w:t>
+            </w:r>
+          </w:p>
+        </w:tc>
+      </w:tr>
+      <w:tr>
+        <w:trPr>
+          <w:trHeight w:val="283"/>
+        </w:trPr>
+        <w:tc>
+          <w:tcPr>
+            <w:tcW w:w="947" w:type="dxa"/>
+            <w:vAlign w:val="center"/>
+          </w:tcPr>
+          <w:p>
+            <w:pPr>
+              <w:jc w:val="center"/>
+            </w:pPr>
+            <w:r>
+              <w:t>9</w:t>
+            </w:r>
+          </w:p>
+        </w:tc>
+        <w:tc>
+          <w:tcPr>
+            <w:tcW w:w="4153" w:type="dxa"/>
+            <w:vAlign w:val="center"/>
+          </w:tcPr>
+          <w:p>
+            <w:pPr>
+              <w:jc w:val="center"/>
+            </w:pPr>
+            <w:r>
+              <w:t>Im eingeloggten zustand auf Ausloggen drücken</w:t>
+            </w:r>
+          </w:p>
+        </w:tc>
+        <w:tc>
+          <w:tcPr>
+            <w:tcW w:w="4189" w:type="dxa"/>
+            <w:vAlign w:val="center"/>
+          </w:tcPr>
+          <w:p>
+            <w:pPr>
+              <w:jc w:val="center"/>
+            </w:pPr>
+            <w:r>
+              <w:t>Abmelden aus der Applikation</w:t>
+            </w:r>
+          </w:p>
+        </w:tc>
+      </w:tr>
+    </w:tbl>
+    <w:p/>
+    <w:p>
+      <w:pPr>
+        <w:pStyle w:val="berschrift2"/>
+      </w:pPr>
+      <w:r>
+        <w:br w:type="page"/>
+      </w:r>
+      <w:bookmarkStart w:id="21" w:name="_Toc469316997"/>
+      <w:r>
+        <w:lastRenderedPageBreak/>
         <w:t>Vorgehens-Reflexion</w:t>
       </w:r>
-      <w:bookmarkEnd w:id="20"/>
+      <w:bookmarkEnd w:id="21"/>
+    </w:p>
+    <w:p>
+      <w:r>
+        <w:t xml:space="preserve">//TODO: </w:t>
+      </w:r>
     </w:p>
     <w:p>
       <w:pPr>
@@ -2940,76 +3697,312 @@
       <w:r>
         <w:br w:type="page"/>
       </w:r>
-      <w:bookmarkStart w:id="21" w:name="_Toc469301412"/>
+      <w:bookmarkStart w:id="22" w:name="_Toc469316998"/>
       <w:r>
         <w:lastRenderedPageBreak/>
         <w:t>Konzeption</w:t>
       </w:r>
-      <w:bookmarkEnd w:id="21"/>
+      <w:bookmarkEnd w:id="22"/>
     </w:p>
     <w:p>
       <w:pPr>
         <w:pStyle w:val="berschrift2"/>
       </w:pPr>
-      <w:bookmarkStart w:id="22" w:name="_Toc469301413"/>
+      <w:bookmarkStart w:id="23" w:name="_Toc469316999"/>
       <w:r>
         <w:t>Entwurf der Funktionalität</w:t>
       </w:r>
-      <w:bookmarkEnd w:id="22"/>
+      <w:bookmarkStart w:id="24" w:name="_Toc469317000"/>
+      <w:bookmarkEnd w:id="23"/>
+    </w:p>
+    <w:p/>
+    <w:p>
+      <w:r>
+        <w:rPr>
+          <w:noProof/>
+        </w:rPr>
+        <w:pict>
+          <v:shape id="_x0000_s1041" type="#_x0000_t75" style="position:absolute;margin-left:-.75pt;margin-top:10.95pt;width:335.75pt;height:563.8pt;z-index:251671552;visibility:visible;mso-wrap-style:square;mso-position-horizontal-relative:text;mso-position-vertical-relative:text;mso-width-relative:page;mso-height-relative:page">
+            <v:imagedata r:id="rId21" o:title=""/>
+            <w10:wrap type="topAndBottom"/>
+          </v:shape>
+        </w:pict>
+      </w:r>
+    </w:p>
+    <w:p/>
+    <w:p>
+      <w:r>
+        <w:br w:type="page"/>
+      </w:r>
+      <w:r>
+        <w:rPr>
+          <w:noProof/>
+        </w:rPr>
+        <w:lastRenderedPageBreak/>
+        <w:pict>
+          <v:shape id="_x0000_s1040" type="#_x0000_t75" style="position:absolute;margin-left:.05pt;margin-top:-.2pt;width:330.05pt;height:698.95pt;z-index:251669504;visibility:visible;mso-wrap-style:square;mso-position-horizontal-relative:text;mso-position-vertical-relative:text;mso-width-relative:page;mso-height-relative:page">
+            <v:imagedata r:id="rId22" o:title=""/>
+            <w10:wrap type="topAndBottom"/>
+          </v:shape>
+        </w:pict>
+      </w:r>
+      <w:r>
+        <w:br w:type="page"/>
+      </w:r>
     </w:p>
     <w:p>
       <w:pPr>
         <w:pStyle w:val="berschrift2"/>
       </w:pPr>
-      <w:bookmarkStart w:id="23" w:name="_Toc469301414"/>
       <w:r>
         <w:t>Realisierungskonzept</w:t>
       </w:r>
-      <w:bookmarkEnd w:id="23"/>
+      <w:bookmarkEnd w:id="24"/>
+    </w:p>
+    <w:p>
+      <w:r>
+        <w:t>//TODO: Mockup</w:t>
+      </w:r>
     </w:p>
     <w:p>
       <w:pPr>
         <w:pStyle w:val="berschrift2"/>
       </w:pPr>
-      <w:bookmarkStart w:id="24" w:name="_Toc469301415"/>
+      <w:bookmarkStart w:id="25" w:name="_Toc469317001"/>
       <w:r>
         <w:t>Konzept des Session-Handlings</w:t>
       </w:r>
-      <w:bookmarkEnd w:id="24"/>
+      <w:bookmarkEnd w:id="25"/>
+    </w:p>
+    <w:p>
+      <w:r>
+        <w:t>Beim Verbinden mit jeder Seite wird überprüft ob die User Session Variable</w:t>
+      </w:r>
+      <w:r>
+        <w:t xml:space="preserve"> mit einem User in der Datenbank übereinstimmt. Falls dies zutrifft, darf der User auf die angeforderte Seite. Falls die Daten inkorrekt waren, wird der Benutzer auf die Login Seite verwiesen.</w:t>
+      </w:r>
+    </w:p>
+    <w:p>
+      <w:r>
+        <w:t>Die Session wird beim Schliessen des Browsers zerstört / gelöscht.</w:t>
+      </w:r>
     </w:p>
     <w:p>
       <w:pPr>
         <w:pStyle w:val="berschrift2"/>
       </w:pPr>
-      <w:bookmarkStart w:id="25" w:name="_Toc469301416"/>
+      <w:bookmarkStart w:id="26" w:name="_Toc469317002"/>
       <w:r>
         <w:t>Formularprüfung</w:t>
       </w:r>
-      <w:bookmarkEnd w:id="25"/>
+      <w:bookmarkEnd w:id="26"/>
+    </w:p>
+    <w:p>
+      <w:r>
+        <w:t>Die Formularprüfung wird Clientseitig und, da man dem Client nicht trauen kann, auch Serverseitig durchgeführt.</w:t>
+      </w:r>
+      <w:r>
+        <w:t xml:space="preserve"> Nachfolgend werden die Definitionen zu den bezüglichen Datenfeldern aufgeführt.</w:t>
+      </w:r>
+    </w:p>
+    <w:p>
+      <w:pPr>
+        <w:pStyle w:val="berschrift3"/>
+      </w:pPr>
+      <w:bookmarkStart w:id="27" w:name="_Toc469317003"/>
+      <w:r>
+        <w:t>Benutzer</w:t>
+      </w:r>
+      <w:bookmarkEnd w:id="27"/>
+    </w:p>
+    <w:p>
+      <w:r>
+        <w:t xml:space="preserve">Vorname: </w:t>
+      </w:r>
+      <w:r>
+        <w:tab/>
+      </w:r>
+      <w:r>
+        <w:t>40</w:t>
+      </w:r>
+      <w:r>
+        <w:t xml:space="preserve"> Zeichen</w:t>
+      </w:r>
+    </w:p>
+    <w:p>
+      <w:r>
+        <w:t>Nachname:</w:t>
+      </w:r>
+      <w:r>
+        <w:tab/>
+      </w:r>
+      <w:r>
+        <w:t>40</w:t>
+      </w:r>
+      <w:r>
+        <w:t xml:space="preserve"> Zeichen</w:t>
+      </w:r>
+    </w:p>
+    <w:p>
+      <w:r>
+        <w:t>Email:</w:t>
+      </w:r>
+      <w:r>
+        <w:tab/>
+        <w:t xml:space="preserve"> </w:t>
+      </w:r>
+      <w:r>
+        <w:tab/>
+        <w:t>Überprüfung mittels Regulärem Ausdruck</w:t>
+      </w:r>
+      <w:r>
+        <w:t xml:space="preserve"> Max 10</w:t>
+      </w:r>
+      <w:r>
+        <w:t>0 Zeichen</w:t>
+      </w:r>
+    </w:p>
+    <w:p>
+      <w:r>
+        <w:t>Passwort:</w:t>
+      </w:r>
+      <w:r>
+        <w:tab/>
+        <w:t>Zwischen 15 und 64 Zeichen</w:t>
+      </w:r>
+    </w:p>
+    <w:p>
+      <w:r>
+        <w:t>Land:</w:t>
+      </w:r>
+      <w:r>
+        <w:tab/>
+      </w:r>
+      <w:r>
+        <w:tab/>
+      </w:r>
+      <w:r>
+        <w:t>4</w:t>
+      </w:r>
+      <w:r>
+        <w:t>0 Zeichen</w:t>
+      </w:r>
+    </w:p>
+    <w:p>
+      <w:r>
+        <w:t>Ort:</w:t>
+      </w:r>
+      <w:r>
+        <w:tab/>
+      </w:r>
+      <w:r>
+        <w:tab/>
+      </w:r>
+      <w:r>
+        <w:t>40</w:t>
+      </w:r>
+      <w:r>
+        <w:t xml:space="preserve"> Zeichen</w:t>
+      </w:r>
+    </w:p>
+    <w:p>
+      <w:r>
+        <w:t>Strasse:</w:t>
+      </w:r>
+      <w:r>
+        <w:tab/>
+      </w:r>
+      <w:r>
+        <w:tab/>
+      </w:r>
+      <w:r>
+        <w:t>40</w:t>
+      </w:r>
+      <w:r>
+        <w:t xml:space="preserve"> Zeichen</w:t>
+      </w:r>
+    </w:p>
+    <w:p>
+      <w:r>
+        <w:t>Hausnummer:</w:t>
+      </w:r>
+      <w:r>
+        <w:tab/>
+        <w:t>20 Zeichen</w:t>
+      </w:r>
+    </w:p>
+    <w:p>
+      <w:r>
+        <w:t>Telefonnummer:</w:t>
+      </w:r>
+      <w:r>
+        <w:tab/>
+        <w:t>Zahlenfolge</w:t>
+      </w:r>
+    </w:p>
+    <w:p>
+      <w:pPr>
+        <w:pStyle w:val="berschrift3"/>
+      </w:pPr>
+      <w:bookmarkStart w:id="28" w:name="_Toc469317004"/>
+      <w:r>
+        <w:t>Ausleihe</w:t>
+      </w:r>
+      <w:bookmarkEnd w:id="28"/>
+    </w:p>
+    <w:p>
+      <w:r>
+        <w:t>Spiel:</w:t>
+      </w:r>
+      <w:r>
+        <w:tab/>
+      </w:r>
+      <w:r>
+        <w:tab/>
+        <w:t>Auswahl aller verfügbaren spiele</w:t>
+      </w:r>
     </w:p>
     <w:p>
       <w:pPr>
         <w:pStyle w:val="berschrift2"/>
       </w:pPr>
-      <w:bookmarkStart w:id="26" w:name="_Toc469301417"/>
+      <w:bookmarkStart w:id="29" w:name="_Toc469317005"/>
       <w:r>
         <w:t>Testkonzept</w:t>
       </w:r>
-      <w:bookmarkEnd w:id="26"/>
+      <w:bookmarkEnd w:id="29"/>
+    </w:p>
+    <w:p>
+      <w:r>
+        <w:t>Die Anfangs definierten Tests werden fortlaufend durchgeführt um zu gewährleisten das Änderungen an den einen Funktionen keine negativen / ungewollte Folgen auf andere Funktionalitäten haben.</w:t>
+      </w:r>
     </w:p>
     <w:p>
       <w:pPr>
         <w:pStyle w:val="berschrift2"/>
       </w:pPr>
-      <w:bookmarkStart w:id="27" w:name="_Toc469301418"/>
+      <w:bookmarkStart w:id="30" w:name="_Toc469317006"/>
       <w:r>
         <w:t>Sicherheitsrelevante Anforderungen</w:t>
       </w:r>
-      <w:bookmarkEnd w:id="27"/>
+      <w:bookmarkEnd w:id="30"/>
+    </w:p>
+    <w:p>
+      <w:r>
+        <w:t>Es wird empfohlen die Datenübertragung nur mittels H</w:t>
+      </w:r>
+      <w:r>
+        <w:t xml:space="preserve">TTPS durch zu führen. Dies wird implementiert sobald die Applikation Produktivschaltung. </w:t>
+      </w:r>
+    </w:p>
+    <w:p>
+      <w:r>
+        <w:t>Das Passwort wird in jedem Fall verhashed in der Datenbank gespeichert.</w:t>
+      </w:r>
     </w:p>
     <w:sectPr>
-      <w:headerReference w:type="default" r:id="rId21"/>
-      <w:footerReference w:type="default" r:id="rId22"/>
+      <w:headerReference w:type="default" r:id="rId23"/>
+      <w:footerReference w:type="default" r:id="rId24"/>
       <w:pgSz w:w="11907" w:h="16840" w:code="9"/>
       <w:pgMar w:top="1701" w:right="850" w:bottom="850" w:left="1984" w:header="567" w:footer="454" w:gutter="0"/>
       <w:cols w:space="720"/>
@@ -3350,7 +4343,7 @@
               <w:noProof/>
               <w:sz w:val="16"/>
             </w:rPr>
-            <w:t>7</w:t>
+            <w:t>10</w:t>
           </w:r>
           <w:r>
             <w:rPr>
@@ -3370,39 +4363,19 @@
         <w:tab w:val="right" w:pos="8647"/>
       </w:tabs>
     </w:pPr>
-    <w:r>
-      <w:fldChar w:fldCharType="begin"/>
-    </w:r>
-    <w:r>
-      <w:instrText xml:space="preserve"> DOCPROPERTY "VDE_Erstelldatum" </w:instrText>
-    </w:r>
-    <w:r>
-      <w:fldChar w:fldCharType="separate"/>
-    </w:r>
-    <w:r>
-      <w:t>12.12.2016</w:t>
-    </w:r>
-    <w:r>
-      <w:fldChar w:fldCharType="end"/>
-    </w:r>
+    <w:fldSimple w:instr=" DOCPROPERTY &quot;VDE_Erstelldatum&quot; ">
+      <w:r>
+        <w:t>12.12.2016</w:t>
+      </w:r>
+    </w:fldSimple>
     <w:r>
       <w:t>/</w:t>
     </w:r>
-    <w:r>
-      <w:fldChar w:fldCharType="begin"/>
-    </w:r>
-    <w:r>
-      <w:instrText xml:space="preserve"> DOCPROPERTY "VDE_Kuerzel" </w:instrText>
-    </w:r>
-    <w:r>
-      <w:fldChar w:fldCharType="separate"/>
-    </w:r>
-    <w:r>
-      <w:t>KUNJ</w:t>
-    </w:r>
-    <w:r>
-      <w:fldChar w:fldCharType="end"/>
-    </w:r>
+    <w:fldSimple w:instr=" DOCPROPERTY &quot;VDE_Kuerzel&quot; ">
+      <w:r>
+        <w:t>uex8031</w:t>
+      </w:r>
+    </w:fldSimple>
     <w:r>
       <w:tab/>
     </w:r>
@@ -3469,21 +4442,11 @@
     <w:r>
       <w:t xml:space="preserve"> </w:t>
     </w:r>
-    <w:r>
-      <w:fldChar w:fldCharType="begin"/>
-    </w:r>
-    <w:r>
-      <w:instrText xml:space="preserve"> DOCPROPERTY "VDE_Firma" </w:instrText>
-    </w:r>
-    <w:r>
-      <w:fldChar w:fldCharType="separate"/>
-    </w:r>
-    <w:r>
-      <w:t>Raiffeisen Schweiz</w:t>
-    </w:r>
-    <w:r>
-      <w:fldChar w:fldCharType="end"/>
-    </w:r>
+    <w:fldSimple w:instr=" DOCPROPERTY &quot;VDE_Firma&quot; ">
+      <w:r>
+        <w:t>Raiffeisen Schweiz</w:t>
+      </w:r>
+    </w:fldSimple>
   </w:p>
 </w:ftr>
 </file>
@@ -3550,7 +4513,7 @@
               <w:noProof/>
               <w:sz w:val="16"/>
             </w:rPr>
-            <w:t>5</w:t>
+            <w:t>10</w:t>
           </w:r>
           <w:r>
             <w:rPr>
@@ -3587,7 +4550,7 @@
               <w:noProof/>
               <w:sz w:val="16"/>
             </w:rPr>
-            <w:t>7</w:t>
+            <w:t>10</w:t>
           </w:r>
           <w:r>
             <w:rPr>
@@ -3668,7 +4631,7 @@
       <w:rPr>
         <w:sz w:val="16"/>
       </w:rPr>
-      <w:t>KUNJ</w:t>
+      <w:t>uex8031</w:t>
     </w:r>
     <w:r>
       <w:rPr>
@@ -3878,7 +4841,7 @@
           <v:path o:extrusionok="f" gradientshapeok="t" o:connecttype="rect"/>
           <o:lock v:ext="edit" aspectratio="t"/>
         </v:shapetype>
-        <v:shape id="_x0000_i1058" type="#_x0000_t75" style="width:82.5pt;height:18.75pt;visibility:visible">
+        <v:shape id="_x0000_i1025" type="#_x0000_t75" style="width:82.65pt;height:18.8pt;visibility:visible">
           <v:imagedata r:id="rId1" o:title="" croptop="-36426f"/>
         </v:shape>
       </w:pict>
@@ -4349,7 +5312,7 @@
           <v:path o:extrusionok="f" gradientshapeok="t" o:connecttype="rect"/>
           <o:lock v:ext="edit" aspectratio="t"/>
         </v:shapetype>
-        <v:shape id="Bild 4" o:spid="_x0000_i1028" type="#_x0000_t75" style="width:82.5pt;height:18.75pt;visibility:visible">
+        <v:shape id="Bild 4" o:spid="_x0000_i1026" type="#_x0000_t75" style="width:82.65pt;height:18.8pt;visibility:visible">
           <v:imagedata r:id="rId1" o:title="" croptop="-36426f"/>
         </v:shape>
       </w:pict>
@@ -4362,21 +5325,11 @@
         <w:bottom w:val="single" w:sz="4" w:space="1" w:color="auto"/>
       </w:pBdr>
     </w:pPr>
-    <w:r>
-      <w:fldChar w:fldCharType="begin"/>
-    </w:r>
-    <w:r>
-      <w:instrText xml:space="preserve"> DOCPROPERTY "VDE_Firma" </w:instrText>
-    </w:r>
-    <w:r>
-      <w:fldChar w:fldCharType="separate"/>
-    </w:r>
-    <w:r>
-      <w:t>Raiffeisen Schweiz</w:t>
-    </w:r>
-    <w:r>
-      <w:fldChar w:fldCharType="end"/>
-    </w:r>
+    <w:fldSimple w:instr=" DOCPROPERTY &quot;VDE_Firma&quot; ">
+      <w:r>
+        <w:t>Raiffeisen Schweiz</w:t>
+      </w:r>
+    </w:fldSimple>
   </w:p>
 </w:hdr>
 </file>
@@ -4651,7 +5604,7 @@
           <v:path o:extrusionok="f" gradientshapeok="t" o:connecttype="rect"/>
           <o:lock v:ext="edit" aspectratio="t"/>
         </v:shapetype>
-        <v:shape id="Bild 1" o:spid="_x0000_i1029" type="#_x0000_t75" style="width:82.5pt;height:18.75pt;visibility:visible">
+        <v:shape id="Bild 1" o:spid="_x0000_i1027" type="#_x0000_t75" style="width:82.65pt;height:18.8pt;visibility:visible">
           <v:imagedata r:id="rId1" o:title="" croptop="-36426f"/>
         </v:shape>
       </w:pict>
@@ -8360,6 +9313,22 @@
       <w:lang w:val="de-CH" w:eastAsia="de-DE"/>
     </w:rPr>
   </w:style>
+  <w:style w:type="table" w:styleId="Tabellenraster">
+    <w:name w:val="Table Grid"/>
+    <w:basedOn w:val="NormaleTabelle"/>
+    <w:uiPriority w:val="59"/>
+    <w:rsid w:val="00A67456"/>
+    <w:tblPr>
+      <w:tblBorders>
+        <w:top w:val="single" w:sz="4" w:space="0" w:color="auto"/>
+        <w:left w:val="single" w:sz="4" w:space="0" w:color="auto"/>
+        <w:bottom w:val="single" w:sz="4" w:space="0" w:color="auto"/>
+        <w:right w:val="single" w:sz="4" w:space="0" w:color="auto"/>
+        <w:insideH w:val="single" w:sz="4" w:space="0" w:color="auto"/>
+        <w:insideV w:val="single" w:sz="4" w:space="0" w:color="auto"/>
+      </w:tblBorders>
+    </w:tblPr>
+  </w:style>
 </w:styles>
 </file>
 

</xml_diff>